<commit_message>
new gaze for vr test code
</commit_message>
<xml_diff>
--- a/Valentines.docx
+++ b/Valentines.docx
@@ -16,18 +16,18 @@
           <w:szCs w:val="72"/>
         </w:rPr>
         <w:drawing>
-          <wp:anchor distT="0" distB="0" distL="114300" distR="114300" simplePos="0" relativeHeight="251661312" behindDoc="0" locked="0" layoutInCell="1" allowOverlap="1" wp14:anchorId="20B04AAA" wp14:editId="4EE3DC1E">
+          <wp:anchor distT="0" distB="0" distL="114300" distR="114300" simplePos="0" relativeHeight="251668480" behindDoc="0" locked="0" layoutInCell="1" allowOverlap="1" wp14:anchorId="47843497" wp14:editId="197A6BA0">
             <wp:simplePos x="0" y="0"/>
             <wp:positionH relativeFrom="column">
-              <wp:posOffset>-561975</wp:posOffset>
+              <wp:posOffset>0</wp:posOffset>
             </wp:positionH>
             <wp:positionV relativeFrom="paragraph">
               <wp:posOffset>0</wp:posOffset>
             </wp:positionV>
-            <wp:extent cx="5936615" cy="5936615"/>
-            <wp:effectExtent l="0" t="0" r="6985" b="6985"/>
+            <wp:extent cx="5937250" cy="5937250"/>
+            <wp:effectExtent l="0" t="0" r="6350" b="6350"/>
             <wp:wrapSquare wrapText="bothSides"/>
-            <wp:docPr id="5" name="Picture 5"/>
+            <wp:docPr id="2" name="Picture 2"/>
             <wp:cNvGraphicFramePr>
               <a:graphicFrameLocks xmlns:a="http://schemas.openxmlformats.org/drawingml/2006/main" noChangeAspect="1"/>
             </wp:cNvGraphicFramePr>
@@ -35,7 +35,7 @@
               <a:graphicData uri="http://schemas.openxmlformats.org/drawingml/2006/picture">
                 <pic:pic xmlns:pic="http://schemas.openxmlformats.org/drawingml/2006/picture">
                   <pic:nvPicPr>
-                    <pic:cNvPr id="0" name="Picture 5"/>
+                    <pic:cNvPr id="0" name="Picture 2"/>
                     <pic:cNvPicPr>
                       <a:picLocks noChangeAspect="1" noChangeArrowheads="1"/>
                     </pic:cNvPicPr>
@@ -56,7 +56,7 @@
                   <pic:spPr bwMode="auto">
                     <a:xfrm>
                       <a:off x="0" y="0"/>
-                      <a:ext cx="5936615" cy="5936615"/>
+                      <a:ext cx="5937250" cy="5937250"/>
                     </a:xfrm>
                     <a:prstGeom prst="rect">
                       <a:avLst/>
@@ -187,18 +187,18 @@
         </w:rPr>
         <w:lastRenderedPageBreak/>
         <w:drawing>
-          <wp:anchor distT="0" distB="0" distL="114300" distR="114300" simplePos="0" relativeHeight="251663360" behindDoc="0" locked="0" layoutInCell="1" allowOverlap="1" wp14:anchorId="7FCE2396" wp14:editId="3260458D">
+          <wp:anchor distT="0" distB="0" distL="114300" distR="114300" simplePos="0" relativeHeight="251664384" behindDoc="0" locked="0" layoutInCell="1" allowOverlap="1" wp14:anchorId="029A7027" wp14:editId="793E02B1">
             <wp:simplePos x="0" y="0"/>
             <wp:positionH relativeFrom="margin">
               <wp:align>left</wp:align>
             </wp:positionH>
             <wp:positionV relativeFrom="paragraph">
-              <wp:posOffset>4130675</wp:posOffset>
+              <wp:posOffset>0</wp:posOffset>
             </wp:positionV>
-            <wp:extent cx="1803400" cy="1803400"/>
-            <wp:effectExtent l="0" t="0" r="6350" b="6350"/>
+            <wp:extent cx="2019300" cy="2019300"/>
+            <wp:effectExtent l="0" t="0" r="0" b="0"/>
             <wp:wrapSquare wrapText="bothSides"/>
-            <wp:docPr id="7" name="Picture 7"/>
+            <wp:docPr id="3" name="Picture 3"/>
             <wp:cNvGraphicFramePr>
               <a:graphicFrameLocks xmlns:a="http://schemas.openxmlformats.org/drawingml/2006/main" noChangeAspect="1"/>
             </wp:cNvGraphicFramePr>
@@ -206,7 +206,7 @@
               <a:graphicData uri="http://schemas.openxmlformats.org/drawingml/2006/picture">
                 <pic:pic xmlns:pic="http://schemas.openxmlformats.org/drawingml/2006/picture">
                   <pic:nvPicPr>
-                    <pic:cNvPr id="0" name="Picture 7"/>
+                    <pic:cNvPr id="0" name="Picture 1"/>
                     <pic:cNvPicPr>
                       <a:picLocks noChangeAspect="1" noChangeArrowheads="1"/>
                     </pic:cNvPicPr>
@@ -227,7 +227,137 @@
                   <pic:spPr bwMode="auto">
                     <a:xfrm>
                       <a:off x="0" y="0"/>
-                      <a:ext cx="1803400" cy="1803400"/>
+                      <a:ext cx="2019300" cy="2019300"/>
+                    </a:xfrm>
+                    <a:prstGeom prst="rect">
+                      <a:avLst/>
+                    </a:prstGeom>
+                    <a:noFill/>
+                    <a:ln>
+                      <a:noFill/>
+                    </a:ln>
+                  </pic:spPr>
+                </pic:pic>
+              </a:graphicData>
+            </a:graphic>
+          </wp:anchor>
+        </w:drawing>
+      </w:r>
+      <w:bookmarkStart w:id="0" w:name="_GoBack"/>
+      <w:r>
+        <w:rPr>
+          <w:noProof/>
+        </w:rPr>
+        <w:drawing>
+          <wp:anchor distT="0" distB="0" distL="114300" distR="114300" simplePos="0" relativeHeight="251665408" behindDoc="0" locked="0" layoutInCell="1" allowOverlap="1" wp14:anchorId="303EDFD8" wp14:editId="255AFF5A">
+            <wp:simplePos x="0" y="0"/>
+            <wp:positionH relativeFrom="margin">
+              <wp:align>right</wp:align>
+            </wp:positionH>
+            <wp:positionV relativeFrom="paragraph">
+              <wp:posOffset>3578225</wp:posOffset>
+            </wp:positionV>
+            <wp:extent cx="2352675" cy="2352675"/>
+            <wp:effectExtent l="0" t="0" r="9525" b="9525"/>
+            <wp:wrapSquare wrapText="bothSides"/>
+            <wp:docPr id="4" name="Picture 4"/>
+            <wp:cNvGraphicFramePr>
+              <a:graphicFrameLocks xmlns:a="http://schemas.openxmlformats.org/drawingml/2006/main" noChangeAspect="1"/>
+            </wp:cNvGraphicFramePr>
+            <a:graphic xmlns:a="http://schemas.openxmlformats.org/drawingml/2006/main">
+              <a:graphicData uri="http://schemas.openxmlformats.org/drawingml/2006/picture">
+                <pic:pic xmlns:pic="http://schemas.openxmlformats.org/drawingml/2006/picture">
+                  <pic:nvPicPr>
+                    <pic:cNvPr id="0" name="Picture 2"/>
+                    <pic:cNvPicPr>
+                      <a:picLocks noChangeAspect="1" noChangeArrowheads="1"/>
+                    </pic:cNvPicPr>
+                  </pic:nvPicPr>
+                  <pic:blipFill>
+                    <a:blip r:embed="rId7">
+                      <a:extLst>
+                        <a:ext uri="{28A0092B-C50C-407E-A947-70E740481C1C}">
+                          <a14:useLocalDpi xmlns:a14="http://schemas.microsoft.com/office/drawing/2010/main" val="0"/>
+                        </a:ext>
+                      </a:extLst>
+                    </a:blip>
+                    <a:srcRect/>
+                    <a:stretch>
+                      <a:fillRect/>
+                    </a:stretch>
+                  </pic:blipFill>
+                  <pic:spPr bwMode="auto">
+                    <a:xfrm>
+                      <a:off x="0" y="0"/>
+                      <a:ext cx="2352675" cy="2352675"/>
+                    </a:xfrm>
+                    <a:prstGeom prst="rect">
+                      <a:avLst/>
+                    </a:prstGeom>
+                    <a:noFill/>
+                    <a:ln>
+                      <a:noFill/>
+                    </a:ln>
+                  </pic:spPr>
+                </pic:pic>
+              </a:graphicData>
+            </a:graphic>
+            <wp14:sizeRelH relativeFrom="page">
+              <wp14:pctWidth>0</wp14:pctWidth>
+            </wp14:sizeRelH>
+            <wp14:sizeRelV relativeFrom="page">
+              <wp14:pctHeight>0</wp14:pctHeight>
+            </wp14:sizeRelV>
+          </wp:anchor>
+        </w:drawing>
+      </w:r>
+      <w:bookmarkEnd w:id="0"/>
+      <w:r>
+        <w:rPr>
+          <w:noProof/>
+        </w:rPr>
+        <w:drawing>
+          <wp:anchor distT="0" distB="0" distL="114300" distR="114300" simplePos="0" relativeHeight="251667456" behindDoc="0" locked="0" layoutInCell="1" allowOverlap="1" wp14:anchorId="51C2C1CF" wp14:editId="297FF2BA">
+            <wp:simplePos x="0" y="0"/>
+            <wp:positionH relativeFrom="margin">
+              <wp:align>left</wp:align>
+            </wp:positionH>
+            <wp:positionV relativeFrom="paragraph">
+              <wp:posOffset>3823970</wp:posOffset>
+            </wp:positionV>
+            <wp:extent cx="2143125" cy="2116455"/>
+            <wp:effectExtent l="0" t="0" r="9525" b="0"/>
+            <wp:wrapSquare wrapText="bothSides"/>
+            <wp:docPr id="9" name="Picture 9"/>
+            <wp:cNvGraphicFramePr>
+              <a:graphicFrameLocks xmlns:a="http://schemas.openxmlformats.org/drawingml/2006/main" noChangeAspect="1"/>
+            </wp:cNvGraphicFramePr>
+            <a:graphic xmlns:a="http://schemas.openxmlformats.org/drawingml/2006/main">
+              <a:graphicData uri="http://schemas.openxmlformats.org/drawingml/2006/picture">
+                <pic:pic xmlns:pic="http://schemas.openxmlformats.org/drawingml/2006/picture">
+                  <pic:nvPicPr>
+                    <pic:cNvPr id="0" name="Picture 3"/>
+                    <pic:cNvPicPr>
+                      <a:picLocks noChangeAspect="1" noChangeArrowheads="1"/>
+                    </pic:cNvPicPr>
+                  </pic:nvPicPr>
+                  <pic:blipFill>
+                    <a:blip r:embed="rId8">
+                      <a:extLst>
+                        <a:ext uri="{28A0092B-C50C-407E-A947-70E740481C1C}">
+                          <a14:useLocalDpi xmlns:a14="http://schemas.microsoft.com/office/drawing/2010/main" val="0"/>
+                        </a:ext>
+                      </a:extLst>
+                    </a:blip>
+                    <a:srcRect/>
+                    <a:stretch>
+                      <a:fillRect/>
+                    </a:stretch>
+                  </pic:blipFill>
+                  <pic:spPr bwMode="auto">
+                    <a:xfrm>
+                      <a:off x="0" y="0"/>
+                      <a:ext cx="2143125" cy="2116455"/>
                     </a:xfrm>
                     <a:prstGeom prst="rect">
                       <a:avLst/>
@@ -254,18 +384,18 @@
           <w:noProof/>
         </w:rPr>
         <w:drawing>
-          <wp:anchor distT="0" distB="0" distL="114300" distR="114300" simplePos="0" relativeHeight="251662336" behindDoc="0" locked="0" layoutInCell="1" allowOverlap="1" wp14:anchorId="4D927370" wp14:editId="4BE711B4">
+          <wp:anchor distT="0" distB="0" distL="114300" distR="114300" simplePos="0" relativeHeight="251663360" behindDoc="0" locked="0" layoutInCell="1" allowOverlap="1" wp14:anchorId="7FCE2396" wp14:editId="0DAB2CF3">
             <wp:simplePos x="0" y="0"/>
             <wp:positionH relativeFrom="margin">
-              <wp:align>left</wp:align>
+              <wp:posOffset>6142990</wp:posOffset>
             </wp:positionH>
             <wp:positionV relativeFrom="paragraph">
               <wp:posOffset>0</wp:posOffset>
             </wp:positionV>
-            <wp:extent cx="2009775" cy="2009775"/>
+            <wp:extent cx="2085975" cy="2085975"/>
             <wp:effectExtent l="0" t="0" r="9525" b="9525"/>
             <wp:wrapSquare wrapText="bothSides"/>
-            <wp:docPr id="6" name="Picture 6"/>
+            <wp:docPr id="7" name="Picture 7"/>
             <wp:cNvGraphicFramePr>
               <a:graphicFrameLocks xmlns:a="http://schemas.openxmlformats.org/drawingml/2006/main" noChangeAspect="1"/>
             </wp:cNvGraphicFramePr>
@@ -273,13 +403,13 @@
               <a:graphicData uri="http://schemas.openxmlformats.org/drawingml/2006/picture">
                 <pic:pic xmlns:pic="http://schemas.openxmlformats.org/drawingml/2006/picture">
                   <pic:nvPicPr>
-                    <pic:cNvPr id="0" name="Picture 6"/>
+                    <pic:cNvPr id="0" name="Picture 7"/>
                     <pic:cNvPicPr>
                       <a:picLocks noChangeAspect="1" noChangeArrowheads="1"/>
                     </pic:cNvPicPr>
                   </pic:nvPicPr>
                   <pic:blipFill>
-                    <a:blip r:embed="rId5" cstate="print">
+                    <a:blip r:embed="rId9" cstate="print">
                       <a:extLst>
                         <a:ext uri="{28A0092B-C50C-407E-A947-70E740481C1C}">
                           <a14:useLocalDpi xmlns:a14="http://schemas.microsoft.com/office/drawing/2010/main" val="0"/>
@@ -294,7 +424,7 @@
                   <pic:spPr bwMode="auto">
                     <a:xfrm>
                       <a:off x="0" y="0"/>
-                      <a:ext cx="2009775" cy="2009775"/>
+                      <a:ext cx="2085975" cy="2085975"/>
                     </a:xfrm>
                     <a:prstGeom prst="rect">
                       <a:avLst/>
@@ -316,24 +446,22 @@
           </wp:anchor>
         </w:drawing>
       </w:r>
-      <w:bookmarkStart w:id="0" w:name="_GoBack"/>
       <w:r>
         <w:rPr>
           <w:noProof/>
         </w:rPr>
+        <w:t xml:space="preserve"> </w:t>
+      </w:r>
+      <w:r>
+        <w:rPr>
+          <w:noProof/>
+        </w:rPr>
+        <w:lastRenderedPageBreak/>
         <w:drawing>
-          <wp:anchor distT="0" distB="0" distL="114300" distR="114300" simplePos="0" relativeHeight="251659264" behindDoc="0" locked="0" layoutInCell="1" allowOverlap="1" wp14:anchorId="612D4EF2" wp14:editId="3E894C53">
-            <wp:simplePos x="0" y="0"/>
-            <wp:positionH relativeFrom="margin">
-              <wp:posOffset>6419850</wp:posOffset>
-            </wp:positionH>
-            <wp:positionV relativeFrom="paragraph">
-              <wp:posOffset>0</wp:posOffset>
-            </wp:positionV>
-            <wp:extent cx="1981200" cy="2009775"/>
-            <wp:effectExtent l="0" t="0" r="0" b="9525"/>
-            <wp:wrapSquare wrapText="bothSides"/>
-            <wp:docPr id="2" name="Picture 2"/>
+          <wp:inline distT="0" distB="0" distL="0" distR="0" wp14:anchorId="179F19B2" wp14:editId="3E83913C">
+            <wp:extent cx="8229600" cy="5855555"/>
+            <wp:effectExtent l="0" t="0" r="0" b="0"/>
+            <wp:docPr id="6" name="Picture 6" descr="Image result for roses png"/>
             <wp:cNvGraphicFramePr>
               <a:graphicFrameLocks xmlns:a="http://schemas.openxmlformats.org/drawingml/2006/main" noChangeAspect="1"/>
             </wp:cNvGraphicFramePr>
@@ -341,13 +469,13 @@
               <a:graphicData uri="http://schemas.openxmlformats.org/drawingml/2006/picture">
                 <pic:pic xmlns:pic="http://schemas.openxmlformats.org/drawingml/2006/picture">
                   <pic:nvPicPr>
-                    <pic:cNvPr id="0" name="Picture 2"/>
+                    <pic:cNvPr id="0" name="Picture 2" descr="Image result for roses png"/>
                     <pic:cNvPicPr>
                       <a:picLocks noChangeAspect="1" noChangeArrowheads="1"/>
                     </pic:cNvPicPr>
                   </pic:nvPicPr>
                   <pic:blipFill>
-                    <a:blip r:embed="rId7" cstate="print">
+                    <a:blip r:embed="rId10" cstate="print">
                       <a:extLst>
                         <a:ext uri="{28A0092B-C50C-407E-A947-70E740481C1C}">
                           <a14:useLocalDpi xmlns:a14="http://schemas.microsoft.com/office/drawing/2010/main" val="0"/>
@@ -362,7 +490,7 @@
                   <pic:spPr bwMode="auto">
                     <a:xfrm>
                       <a:off x="0" y="0"/>
-                      <a:ext cx="1981200" cy="2009775"/>
+                      <a:ext cx="8229600" cy="5855555"/>
                     </a:xfrm>
                     <a:prstGeom prst="rect">
                       <a:avLst/>
@@ -375,21 +503,8 @@
                 </pic:pic>
               </a:graphicData>
             </a:graphic>
-            <wp14:sizeRelH relativeFrom="page">
-              <wp14:pctWidth>0</wp14:pctWidth>
-            </wp14:sizeRelH>
-            <wp14:sizeRelV relativeFrom="page">
-              <wp14:pctHeight>0</wp14:pctHeight>
-            </wp14:sizeRelV>
-          </wp:anchor>
+          </wp:inline>
         </w:drawing>
-      </w:r>
-      <w:bookmarkEnd w:id="0"/>
-      <w:r>
-        <w:rPr>
-          <w:noProof/>
-        </w:rPr>
-        <w:t xml:space="preserve"> </w:t>
       </w:r>
     </w:p>
     <w:sectPr>
@@ -525,6 +640,7 @@
     <w:lsdException w:name="HTML Sample" w:semiHidden="1" w:unhideWhenUsed="1"/>
     <w:lsdException w:name="HTML Typewriter" w:semiHidden="1" w:unhideWhenUsed="1"/>
     <w:lsdException w:name="HTML Variable" w:semiHidden="1" w:unhideWhenUsed="1"/>
+    <w:lsdException w:name="Normal Table" w:semiHidden="1" w:unhideWhenUsed="1"/>
     <w:lsdException w:name="annotation subject" w:semiHidden="1" w:unhideWhenUsed="1"/>
     <w:lsdException w:name="No List" w:semiHidden="1" w:unhideWhenUsed="1"/>
     <w:lsdException w:name="Outline List 1" w:semiHidden="1" w:unhideWhenUsed="1"/>
@@ -571,8 +687,10 @@
     <w:lsdException w:name="Table Subtle 2" w:semiHidden="1" w:unhideWhenUsed="1"/>
     <w:lsdException w:name="Table Web 1" w:semiHidden="1" w:unhideWhenUsed="1"/>
     <w:lsdException w:name="Table Web 2" w:semiHidden="1" w:unhideWhenUsed="1"/>
+    <w:lsdException w:name="Table Web 3" w:semiHidden="1" w:unhideWhenUsed="1"/>
     <w:lsdException w:name="Balloon Text" w:semiHidden="1" w:unhideWhenUsed="1"/>
     <w:lsdException w:name="Table Grid" w:uiPriority="39"/>
+    <w:lsdException w:name="Table Theme" w:semiHidden="1" w:unhideWhenUsed="1"/>
     <w:lsdException w:name="Placeholder Text" w:semiHidden="1"/>
     <w:lsdException w:name="No Spacing" w:uiPriority="1" w:qFormat="1"/>
     <w:lsdException w:name="Light Shading" w:uiPriority="60"/>

</xml_diff>